<commit_message>
Added student id for team members
</commit_message>
<xml_diff>
--- a/Documentation/Assignment_1_Physics_Report v2.docx
+++ b/Documentation/Assignment_1_Physics_Report v2.docx
@@ -28,6 +28,27 @@
     </w:p>
     <w:p>
       <w:pPr>
+        <w:rPr>
+          <w:rFonts w:ascii="Arial" w:hAnsi="Arial" w:cs="Arial"/>
+          <w:i/>
+          <w:iCs/>
+          <w:sz w:val="36"/>
+          <w:szCs w:val="36"/>
+        </w:rPr>
+      </w:pPr>
+      <w:r>
+        <w:rPr>
+          <w:rFonts w:ascii="Arial" w:hAnsi="Arial" w:cs="Arial"/>
+          <w:i/>
+          <w:iCs/>
+          <w:sz w:val="36"/>
+          <w:szCs w:val="36"/>
+        </w:rPr>
+        <w:t>Team Members:</w:t>
+      </w:r>
+    </w:p>
+    <w:p>
+      <w:pPr>
         <w:jc w:val="center"/>
         <w:rPr>
           <w:rFonts w:ascii="Arial" w:hAnsi="Arial" w:cs="Arial"/>
@@ -41,7 +62,41 @@
           <w:sz w:val="32"/>
           <w:szCs w:val="32"/>
         </w:rPr>
-        <w:t>Shila Das and Cody Edwards</w:t>
+        <w:t xml:space="preserve">Shila Das </w:t>
+      </w:r>
+      <w:r>
+        <w:rPr>
+          <w:rFonts w:ascii="Arial" w:hAnsi="Arial" w:cs="Arial"/>
+          <w:sz w:val="32"/>
+          <w:szCs w:val="32"/>
+        </w:rPr>
+        <w:t>-101141958</w:t>
+      </w:r>
+    </w:p>
+    <w:p>
+      <w:pPr>
+        <w:jc w:val="center"/>
+        <w:rPr>
+          <w:rFonts w:ascii="Arial" w:hAnsi="Arial" w:cs="Arial"/>
+          <w:sz w:val="32"/>
+          <w:szCs w:val="32"/>
+        </w:rPr>
+      </w:pPr>
+      <w:r>
+        <w:rPr>
+          <w:rFonts w:ascii="Arial" w:hAnsi="Arial" w:cs="Arial"/>
+          <w:sz w:val="32"/>
+          <w:szCs w:val="32"/>
+        </w:rPr>
+        <w:t>Cody Edwards</w:t>
+      </w:r>
+      <w:r>
+        <w:rPr>
+          <w:rFonts w:ascii="Arial" w:hAnsi="Arial" w:cs="Arial"/>
+          <w:sz w:val="32"/>
+          <w:szCs w:val="32"/>
+        </w:rPr>
+        <w:t>-101216940</w:t>
       </w:r>
     </w:p>
     <w:p>
@@ -220,6 +275,7 @@
           <w:rFonts w:ascii="Arial" w:eastAsiaTheme="minorEastAsia" w:hAnsi="Arial" w:cs="Arial"/>
           <w:noProof/>
         </w:rPr>
+        <w:lastRenderedPageBreak/>
         <w:drawing>
           <wp:inline distT="0" distB="0" distL="0" distR="0" wp14:anchorId="76419A35" wp14:editId="22994462">
             <wp:extent cx="5715000" cy="3629025"/>
@@ -294,7 +350,6 @@
         <w:rPr>
           <w:rFonts w:ascii="Arial" w:eastAsiaTheme="minorEastAsia" w:hAnsi="Arial" w:cs="Arial"/>
         </w:rPr>
-        <w:lastRenderedPageBreak/>
         <w:tab/>
       </w:r>
       <m:oMath>
@@ -644,15 +699,7 @@
               <w:sz w:val="32"/>
               <w:szCs w:val="32"/>
             </w:rPr>
-            <m:t>∆x</m:t>
-          </m:r>
-          <m:r>
-            <w:rPr>
-              <w:rFonts w:ascii="Cambria Math" w:eastAsiaTheme="minorEastAsia" w:hAnsi="Cambria Math" w:cs="Arial"/>
-              <w:sz w:val="32"/>
-              <w:szCs w:val="32"/>
-            </w:rPr>
-            <m:t>=485</m:t>
+            <m:t>∆x=485</m:t>
           </m:r>
         </m:oMath>
       </m:oMathPara>
@@ -949,23 +996,7 @@
               <w:sz w:val="32"/>
               <w:szCs w:val="32"/>
             </w:rPr>
-            <m:t>485</m:t>
-          </m:r>
-          <m:r>
-            <w:rPr>
-              <w:rFonts w:ascii="Cambria Math" w:eastAsiaTheme="minorEastAsia" w:hAnsi="Cambria Math" w:cs="Arial"/>
-              <w:sz w:val="32"/>
-              <w:szCs w:val="32"/>
-            </w:rPr>
-            <m:t>=</m:t>
-          </m:r>
-          <m:r>
-            <w:rPr>
-              <w:rFonts w:ascii="Cambria Math" w:eastAsiaTheme="minorEastAsia" w:hAnsi="Cambria Math" w:cs="Arial"/>
-              <w:sz w:val="32"/>
-              <w:szCs w:val="32"/>
-            </w:rPr>
-            <m:t>95</m:t>
+            <m:t>485=95</m:t>
           </m:r>
           <m:func>
             <m:funcPr>
@@ -1028,15 +1059,7 @@
                   <w:sz w:val="32"/>
                   <w:szCs w:val="32"/>
                 </w:rPr>
-                <m:t>2</m:t>
-              </m:r>
-              <m:r>
-                <w:rPr>
-                  <w:rFonts w:ascii="Cambria Math" w:eastAsiaTheme="minorEastAsia" w:hAnsi="Cambria Math" w:cs="Arial"/>
-                  <w:sz w:val="32"/>
-                  <w:szCs w:val="32"/>
-                </w:rPr>
-                <m:t>*95</m:t>
+                <m:t>2*95</m:t>
               </m:r>
               <m:func>
                 <m:funcPr>
@@ -1107,31 +1130,7 @@
               <w:sz w:val="32"/>
               <w:szCs w:val="32"/>
             </w:rPr>
-            <m:t>485</m:t>
-          </m:r>
-          <m:r>
-            <w:rPr>
-              <w:rFonts w:ascii="Cambria Math" w:eastAsiaTheme="minorEastAsia" w:hAnsi="Cambria Math" w:cs="Arial"/>
-              <w:sz w:val="32"/>
-              <w:szCs w:val="32"/>
-            </w:rPr>
-            <m:t>=</m:t>
-          </m:r>
-          <m:r>
-            <w:rPr>
-              <w:rFonts w:ascii="Cambria Math" w:eastAsiaTheme="minorEastAsia" w:hAnsi="Cambria Math" w:cs="Arial"/>
-              <w:sz w:val="32"/>
-              <w:szCs w:val="32"/>
-            </w:rPr>
-            <m:t>920.918*</m:t>
-          </m:r>
-          <m:r>
-            <w:rPr>
-              <w:rFonts w:ascii="Cambria Math" w:eastAsiaTheme="minorEastAsia" w:hAnsi="Cambria Math" w:cs="Arial"/>
-              <w:sz w:val="32"/>
-              <w:szCs w:val="32"/>
-            </w:rPr>
-            <m:t>2</m:t>
+            <m:t>485=920.918*2</m:t>
           </m:r>
           <m:func>
             <m:funcPr>
@@ -1225,23 +1224,8 @@
               <w:sz w:val="32"/>
               <w:szCs w:val="32"/>
             </w:rPr>
-            <m:t>485</m:t>
-          </m:r>
-          <m:r>
-            <w:rPr>
-              <w:rFonts w:ascii="Cambria Math" w:eastAsiaTheme="minorEastAsia" w:hAnsi="Cambria Math" w:cs="Arial"/>
-              <w:sz w:val="32"/>
-              <w:szCs w:val="32"/>
-            </w:rPr>
-            <m:t>=</m:t>
-          </m:r>
-          <m:r>
-            <w:rPr>
-              <w:rFonts w:ascii="Cambria Math" w:eastAsiaTheme="minorEastAsia" w:hAnsi="Cambria Math" w:cs="Arial"/>
-              <w:sz w:val="32"/>
-              <w:szCs w:val="32"/>
-            </w:rPr>
-            <m:t>920.918*</m:t>
+            <w:lastRenderedPageBreak/>
+            <m:t>485=920.918*</m:t>
           </m:r>
           <m:func>
             <m:funcPr>
@@ -1579,7 +1563,6 @@
           <w:sz w:val="28"/>
           <w:szCs w:val="28"/>
         </w:rPr>
-        <w:lastRenderedPageBreak/>
         <w:drawing>
           <wp:inline distT="0" distB="0" distL="0" distR="0" wp14:anchorId="128E36E8" wp14:editId="34245DAA">
             <wp:extent cx="5610225" cy="3619500"/>
@@ -1709,15 +1692,7 @@
             <w:sz w:val="32"/>
             <w:szCs w:val="32"/>
           </w:rPr>
-          <m:t>∅</m:t>
-        </m:r>
-        <m:r>
-          <w:rPr>
-            <w:rFonts w:ascii="Cambria Math" w:eastAsiaTheme="minorEastAsia" w:hAnsi="Cambria Math" w:cs="Arial"/>
-            <w:sz w:val="32"/>
-            <w:szCs w:val="32"/>
-          </w:rPr>
-          <m:t>=45°</m:t>
+          <m:t>∅=45°</m:t>
         </m:r>
       </m:oMath>
     </w:p>

</xml_diff>